<commit_message>
Reference list generation via PasteSpecial().
</commit_message>
<xml_diff>
--- a/WordReplace.Test/TestData/source-ready.docx
+++ b/WordReplace.Test/TestData/source-ready.docx
@@ -63,10 +63,152 @@
           <w:szCs w:val="28"/>
           <w:lang w:val="en-US"/>
         </w:rPr>
+        <w:t>[3, 4]</w:t>
+      </w:r>
+      <w:r>
+        <w:rPr>
+          <w:sz w:val="28"/>
+          <w:szCs w:val="28"/>
+          <w:lang w:val="en-US"/>
+        </w:rPr>
+        <w:t xml:space="preserve"> </w:t>
+      </w:r>
+      <w:r>
+        <w:rPr>
+          <w:sz w:val="28"/>
+          <w:szCs w:val="28"/>
+          <w:lang w:val="en-US"/>
+        </w:rPr>
+        <w:t>mi vel felis facilisis in sodales tellus pulvinar. Ut egestas risus vel mi aliquam eget pellentesque lectus adipiscing. Morbi fringilla placerat sodales. Aenean accumsan libero et massa pulvinar quis pharetra leo aliquam. Duis elit nunc, fringilla eu euismod sed, fermentum sed ipsum. Nunc risus velit, ultrices quis ornare id, bibendum volutpat metus. Vivamus tempus urna quis enim accumsan sed malesuada enim tempus. Sed in justo at libero elementum vehicula. Aenean adipiscing auctor lectus, quis viverra arcu congue non</w:t>
+      </w:r>
+      <w:r>
+        <w:rPr>
+          <w:sz w:val="28"/>
+          <w:szCs w:val="28"/>
+          <w:highlight w:val="yellow"/>
+          <w:lang w:val="en-US"/>
+        </w:rPr>
+        <w:t xml:space="preserve">. Mauris facilisis diam id urna dapibus iaculis. </w:t>
+      </w:r>
+      <w:r>
+        <w:rPr>
+          <w:sz w:val="28"/>
+          <w:szCs w:val="28"/>
+          <w:highlight w:val="yellow"/>
+          <w:lang w:val="en-US"/>
+        </w:rPr>
+        <w:t>[[</w:t>
+      </w:r>
+      <w:r>
+        <w:rPr>
+          <w:sz w:val="28"/>
+          <w:szCs w:val="28"/>
+          <w:highlight w:val="yellow"/>
+          <w:lang w:val="en-US"/>
+        </w:rPr>
+        <w:t>tag1</w:t>
+      </w:r>
+      <w:r>
+        <w:rPr>
+          <w:sz w:val="28"/>
+          <w:szCs w:val="28"/>
+          <w:highlight w:val="yellow"/>
+          <w:lang w:val="en-US"/>
+        </w:rPr>
+        <w:t>]]</w:t>
+      </w:r>
+      <w:r>
+        <w:rPr>
+          <w:sz w:val="28"/>
+          <w:szCs w:val="28"/>
+          <w:lang w:val="en-US"/>
+        </w:rPr>
+        <w:t xml:space="preserve"> Cras ac nisl diam, eu bibendum felis. Quisque at dui magna. Aliquam ut nulla dui, quis condimentum ipsum. Pellentesque habitant morbi tristique senectus et netus et malesuada fames ac turpis egestas.</w:t>
+      </w:r>
+    </w:p>
+    <w:p>
+      <w:pPr>
+        <w:spacing w:line="360" w:lineRule="auto"/>
+        <w:rPr>
+          <w:sz w:val="28"/>
+          <w:szCs w:val="28"/>
+          <w:lang w:val="en-US"/>
+        </w:rPr>
+      </w:pPr>
+    </w:p>
+    <w:p>
+      <w:pPr>
+        <w:spacing w:line="360" w:lineRule="auto"/>
+        <w:rPr>
+          <w:sz w:val="28"/>
+          <w:szCs w:val="28"/>
+          <w:lang w:val="en-US"/>
+        </w:rPr>
+      </w:pPr>
+      <w:r>
+        <w:rPr>
+          <w:b/>
+          <w:sz w:val="28"/>
+          <w:szCs w:val="28"/>
+          <w:lang w:val="en-US"/>
+        </w:rPr>
+        <w:t>Vivamus luctus tincidunt consectetur</w:t>
+      </w:r>
+      <w:r>
+        <w:rPr>
+          <w:b/>
+          <w:sz w:val="28"/>
+          <w:szCs w:val="28"/>
+          <w:lang w:val="en-US"/>
+        </w:rPr>
+        <w:t xml:space="preserve"> </w:t>
+      </w:r>
+      <w:r>
+        <w:rPr>
+          <w:b/>
+          <w:sz w:val="28"/>
+          <w:szCs w:val="28"/>
+          <w:lang w:val="en-US"/>
+        </w:rPr>
         <w:t>[3, 5]</w:t>
       </w:r>
       <w:r>
         <w:rPr>
+          <w:b/>
+          <w:sz w:val="28"/>
+          <w:szCs w:val="28"/>
+          <w:lang w:val="en-US"/>
+        </w:rPr>
+        <w:t>.</w:t>
+      </w:r>
+      <w:r>
+        <w:rPr>
+          <w:sz w:val="28"/>
+          <w:szCs w:val="28"/>
+          <w:lang w:val="en-US"/>
+        </w:rPr>
+        <w:t xml:space="preserve"> In id congue nisl. Donec non metus ipsum, et condimentum justo. Sed in elit massa, scelerisque convallis augue. Class aptent taciti sociosqu ad litora torquent per conubia nostra, per inceptos himenaeos. Proin felis mi, congue at laoreet vitae, condimentum eget nisl. Aliquam aliquam venenatis purus sed feugiat. Nam placerat lorem ultrices odio blandit dignissim. Mauris malesuada laoreet augue nec sagittis. Sed sed tellus non lectus aliquet rhoncus. Pellentesque lobortis porta lorem, non fermentum nibh sagittis nec. Phasellus in dolor sit amet arcu cursus vulputate a eget neque. Aenean eleifend, erat sed semper adipiscing, neque odio ornare nunc, eu malesuada arcu arcu at sapien</w:t>
+      </w:r>
+      <w:r>
+        <w:rPr>
+          <w:i/>
+          <w:sz w:val="28"/>
+          <w:szCs w:val="28"/>
+          <w:lang w:val="en-US"/>
+        </w:rPr>
+        <w:t xml:space="preserve">. Curabitur eu leo et orci </w:t>
+      </w:r>
+      <w:r>
+        <w:rPr>
+          <w:i/>
+          <w:sz w:val="28"/>
+          <w:szCs w:val="28"/>
+          <w:lang w:val="en-US"/>
+        </w:rPr>
+        <w:t>[4]</w:t>
+      </w:r>
+      <w:r>
+        <w:rPr>
           <w:sz w:val="28"/>
           <w:szCs w:val="28"/>
           <w:lang w:val="en-US"/>
@@ -79,7 +221,113 @@
           <w:szCs w:val="28"/>
           <w:lang w:val="en-US"/>
         </w:rPr>
-        <w:t>mi vel felis facilisis in sodales tellus pulvinar. Ut egestas risus vel mi aliquam eget pellentesque lectus adipiscing. Morbi fringilla placerat sodales. Aenean accumsan libero et massa pulvinar quis pharetra leo aliquam. Duis elit nunc, fringilla eu euismod sed, fermentum sed ipsum. Nunc risus velit, ultrices quis ornare id, bibendum volutpat metus. Vivamus tempus urna quis enim accumsan sed malesuada enim tempus. Sed in justo at libero elementum vehicula. Aenean adipiscing auctor lectus, quis viverra arcu congue non</w:t>
+        <w:t>vehicula iaculis ac nec augue. Nam varius justo nec enim imperdiet ullamcorper. Proin ultrices libero tincidunt lacus suscipit non dignissim magna ornare.</w:t>
+      </w:r>
+    </w:p>
+    <w:p>
+      <w:pPr>
+        <w:spacing w:line="360" w:lineRule="auto"/>
+        <w:rPr>
+          <w:sz w:val="28"/>
+          <w:szCs w:val="28"/>
+          <w:lang w:val="en-US"/>
+        </w:rPr>
+      </w:pPr>
+    </w:p>
+    <w:p>
+      <w:pPr>
+        <w:spacing w:line="360" w:lineRule="auto"/>
+        <w:rPr>
+          <w:sz w:val="28"/>
+          <w:szCs w:val="28"/>
+          <w:lang w:val="en-US"/>
+        </w:rPr>
+      </w:pPr>
+      <w:r>
+        <w:rPr>
+          <w:sz w:val="28"/>
+          <w:szCs w:val="28"/>
+          <w:lang w:val="en-US"/>
+        </w:rPr>
+        <w:t xml:space="preserve">Aenean auctor arcu nec sapien vehicula vulputate. Etiam sapien mauris, euismod eget sollicitudin in, fringilla non lorem. Class aptent taciti sociosqu ad litora torquent per conubia nostra, per inceptos himenaeos. Nulla urna lorem, bibendum eu sodales sed, volutpat tristique eros. Vivamus sagittis varius purus sagittis commodo. Nunc et cursus dolor. Pellentesque ut massa lacus. Morbi vehicula ligula quis risus pulvinar rhoncus eu et mi. Mauris id libero vel ligula lobortis feugiat. Donec fermentum purus eu massa volutpat faucibus. Morbi molestie mauris eu nulla sollicitudin placerat. Sed volutpat cursus lorem sed pretium. Praesent vel justo nec dui ultricies convallis. Nulla accumsan lobortis velit eu accumsan. </w:t>
+      </w:r>
+      <w:r>
+        <w:rPr>
+          <w:sz w:val="28"/>
+          <w:szCs w:val="28"/>
+          <w:lang w:val="en-US"/>
+        </w:rPr>
+        <w:t>[2]</w:t>
+      </w:r>
+      <w:r>
+        <w:rPr>
+          <w:sz w:val="28"/>
+          <w:szCs w:val="28"/>
+          <w:lang w:val="en-US"/>
+        </w:rPr>
+        <w:t xml:space="preserve"> </w:t>
+      </w:r>
+      <w:r>
+        <w:rPr>
+          <w:i/>
+          <w:sz w:val="28"/>
+          <w:szCs w:val="28"/>
+          <w:lang w:val="en-US"/>
+        </w:rPr>
+        <w:t xml:space="preserve">In hac habitasse platea dictumst. Fusce sem diam, consectetur at feugiat vel, imperdiet vel lorem. </w:t>
+      </w:r>
+      <w:r>
+        <w:rPr>
+          <w:i/>
+          <w:sz w:val="28"/>
+          <w:szCs w:val="28"/>
+          <w:lang w:val="en-US"/>
+        </w:rPr>
+        <w:t>[1]</w:t>
+      </w:r>
+      <w:r>
+        <w:rPr>
+          <w:i/>
+          <w:sz w:val="28"/>
+          <w:szCs w:val="28"/>
+          <w:lang w:val="en-US"/>
+        </w:rPr>
+        <w:t xml:space="preserve"> </w:t>
+      </w:r>
+      <w:r>
+        <w:rPr>
+          <w:sz w:val="28"/>
+          <w:szCs w:val="28"/>
+          <w:lang w:val="en-US"/>
+        </w:rPr>
+        <w:t>Fusce nulla felis, varius sed fermentum nec, placerat eu lectus.</w:t>
+      </w:r>
+    </w:p>
+    <w:p>
+      <w:pPr>
+        <w:spacing w:line="360" w:lineRule="auto"/>
+        <w:rPr>
+          <w:sz w:val="28"/>
+          <w:szCs w:val="28"/>
+          <w:lang w:val="en-US"/>
+        </w:rPr>
+      </w:pPr>
+    </w:p>
+    <w:p>
+      <w:pPr>
+        <w:spacing w:line="360" w:lineRule="auto"/>
+        <w:rPr>
+          <w:sz w:val="28"/>
+          <w:szCs w:val="28"/>
+        </w:rPr>
+      </w:pPr>
+      <w:r>
+        <w:rPr>
+          <w:sz w:val="28"/>
+          <w:szCs w:val="28"/>
+          <w:lang w:val="en-US"/>
+        </w:rPr>
+        <w:t xml:space="preserve">Sed sagittis laoreet mi, at placerat lectus suscipit tristique. Aenean nibh elit, sodales non pulvinar laoreet, adipiscing non mi. Suspendisse hendrerit vestibulum arcu et blandit. In cursus lectus odio. Ut egestas mauris id ipsum accumsan tristique. </w:t>
       </w:r>
       <w:r>
         <w:rPr>
@@ -88,7 +336,7 @@
           <w:highlight w:val="yellow"/>
           <w:lang w:val="en-US"/>
         </w:rPr>
-        <w:t xml:space="preserve">. Mauris facilisis diam id urna dapibus iaculis. </w:t>
+        <w:t xml:space="preserve">Mauris dapibus, quam non ullamcorper auctor, tellus metus consequat tortor, a vestibulum ligula est et augue. </w:t>
       </w:r>
       <w:r>
         <w:rPr>
@@ -97,255 +345,7 @@
           <w:highlight w:val="yellow"/>
           <w:lang w:val="en-US"/>
         </w:rPr>
-        <w:t>[[</w:t>
-      </w:r>
-      <w:r>
-        <w:rPr>
-          <w:sz w:val="28"/>
-          <w:szCs w:val="28"/>
-          <w:highlight w:val="yellow"/>
-          <w:lang w:val="en-US"/>
-        </w:rPr>
-        <w:t>tag1</w:t>
-      </w:r>
-      <w:r>
-        <w:rPr>
-          <w:sz w:val="28"/>
-          <w:szCs w:val="28"/>
-          <w:highlight w:val="yellow"/>
-          <w:lang w:val="en-US"/>
-        </w:rPr>
-        <w:t>]]</w:t>
-      </w:r>
-      <w:r>
-        <w:rPr>
-          <w:sz w:val="28"/>
-          <w:szCs w:val="28"/>
-          <w:lang w:val="en-US"/>
-        </w:rPr>
-        <w:t xml:space="preserve"> Cras ac nisl diam, eu bibendum felis. Quisque at dui magna. Aliquam ut nulla dui, quis condimentum ipsum. Pellentesque habitant morbi tristique senectus et netus et malesuada fames ac turpis egestas.</w:t>
-      </w:r>
-    </w:p>
-    <w:p>
-      <w:pPr>
-        <w:spacing w:line="360" w:lineRule="auto"/>
-        <w:rPr>
-          <w:sz w:val="28"/>
-          <w:szCs w:val="28"/>
-          <w:lang w:val="en-US"/>
-        </w:rPr>
-      </w:pPr>
-    </w:p>
-    <w:p>
-      <w:pPr>
-        <w:spacing w:line="360" w:lineRule="auto"/>
-        <w:rPr>
-          <w:sz w:val="28"/>
-          <w:szCs w:val="28"/>
-          <w:lang w:val="en-US"/>
-        </w:rPr>
-      </w:pPr>
-      <w:r>
-        <w:rPr>
-          <w:b/>
-          <w:sz w:val="28"/>
-          <w:szCs w:val="28"/>
-          <w:lang w:val="en-US"/>
-        </w:rPr>
-        <w:t>Vivamus luctus tincidunt consectetur</w:t>
-      </w:r>
-      <w:r>
-        <w:rPr>
-          <w:b/>
-          <w:sz w:val="28"/>
-          <w:szCs w:val="28"/>
-          <w:lang w:val="en-US"/>
-        </w:rPr>
-        <w:t xml:space="preserve"> </w:t>
-      </w:r>
-      <w:r>
-        <w:rPr>
-          <w:b/>
-          <w:sz w:val="28"/>
-          <w:szCs w:val="28"/>
-          <w:lang w:val="en-US"/>
-        </w:rPr>
-        <w:t>[1, 3]</w:t>
-      </w:r>
-      <w:r>
-        <w:rPr>
-          <w:b/>
-          <w:sz w:val="28"/>
-          <w:szCs w:val="28"/>
-          <w:lang w:val="en-US"/>
-        </w:rPr>
-        <w:t>.</w:t>
-      </w:r>
-      <w:r>
-        <w:rPr>
-          <w:sz w:val="28"/>
-          <w:szCs w:val="28"/>
-          <w:lang w:val="en-US"/>
-        </w:rPr>
-        <w:t xml:space="preserve"> In id congue nisl. Donec non metus ipsum, et condimentum justo. Sed in elit massa, scelerisque convallis augue. Class aptent taciti sociosqu ad litora torquent per conubia nostra, per inceptos himenaeos. Proin felis mi, congue at laoreet vitae, condimentum eget nisl. Aliquam aliquam venenatis purus sed feugiat. Nam placerat lorem ultrices odio blandit dignissim. Mauris malesuada laoreet augue nec sagittis. Sed sed tellus non lectus aliquet rhoncus. Pellentesque lobortis porta lorem, non fermentum nibh sagittis nec. Phasellus in dolor sit amet arcu cursus vulputate a eget neque. Aenean eleifend, erat sed semper adipiscing, neque odio ornare nunc, eu malesuada arcu arcu at sapien</w:t>
-      </w:r>
-      <w:r>
-        <w:rPr>
-          <w:i/>
-          <w:sz w:val="28"/>
-          <w:szCs w:val="28"/>
-          <w:lang w:val="en-US"/>
-        </w:rPr>
-        <w:t xml:space="preserve">. Curabitur eu leo et orci </w:t>
-      </w:r>
-      <w:r>
-        <w:rPr>
-          <w:i/>
-          <w:sz w:val="28"/>
-          <w:szCs w:val="28"/>
-          <w:lang w:val="en-US"/>
-        </w:rPr>
-        <w:t>[5]</w:t>
-      </w:r>
-      <w:r>
-        <w:rPr>
-          <w:sz w:val="28"/>
-          <w:szCs w:val="28"/>
-          <w:lang w:val="en-US"/>
-        </w:rPr>
-        <w:t xml:space="preserve"> </w:t>
-      </w:r>
-      <w:r>
-        <w:rPr>
-          <w:sz w:val="28"/>
-          <w:szCs w:val="28"/>
-          <w:lang w:val="en-US"/>
-        </w:rPr>
-        <w:t>vehicula iaculis ac nec augue. Nam varius justo nec enim imperdiet ullamcorper. Proin ultrices libero tincidunt lacus suscipit non dignissim magna ornare.</w:t>
-      </w:r>
-    </w:p>
-    <w:p>
-      <w:pPr>
-        <w:spacing w:line="360" w:lineRule="auto"/>
-        <w:rPr>
-          <w:sz w:val="28"/>
-          <w:szCs w:val="28"/>
-          <w:lang w:val="en-US"/>
-        </w:rPr>
-      </w:pPr>
-    </w:p>
-    <w:p>
-      <w:pPr>
-        <w:spacing w:line="360" w:lineRule="auto"/>
-        <w:rPr>
-          <w:sz w:val="28"/>
-          <w:szCs w:val="28"/>
-          <w:lang w:val="en-US"/>
-        </w:rPr>
-      </w:pPr>
-      <w:r>
-        <w:rPr>
-          <w:sz w:val="28"/>
-          <w:szCs w:val="28"/>
-          <w:lang w:val="en-US"/>
-        </w:rPr>
-        <w:t xml:space="preserve">Aenean auctor arcu nec sapien vehicula vulputate. Etiam sapien mauris, euismod eget sollicitudin in, fringilla non lorem. Class aptent taciti sociosqu ad litora torquent per conubia nostra, per inceptos himenaeos. Nulla urna lorem, bibendum eu sodales sed, volutpat tristique eros. Vivamus sagittis varius purus sagittis commodo. Nunc et cursus dolor. Pellentesque ut massa lacus. Morbi vehicula ligula quis risus pulvinar rhoncus eu et mi. Mauris id libero vel ligula lobortis feugiat. Donec fermentum purus eu massa volutpat faucibus. Morbi molestie mauris eu nulla sollicitudin placerat. Sed volutpat cursus lorem sed pretium. Praesent vel justo nec dui ultricies convallis. Nulla accumsan lobortis velit eu accumsan. </w:t>
-      </w:r>
-      <w:r>
-        <w:rPr>
-          <w:sz w:val="28"/>
-          <w:szCs w:val="28"/>
-          <w:lang w:val="en-US"/>
-        </w:rPr>
-        <w:t>[4]</w:t>
-      </w:r>
-      <w:r>
-        <w:rPr>
-          <w:sz w:val="28"/>
-          <w:szCs w:val="28"/>
-          <w:lang w:val="en-US"/>
-        </w:rPr>
-        <w:t xml:space="preserve"> </w:t>
-      </w:r>
-      <w:r>
-        <w:rPr>
-          <w:i/>
-          <w:sz w:val="28"/>
-          <w:szCs w:val="28"/>
-          <w:lang w:val="en-US"/>
-        </w:rPr>
-        <w:t xml:space="preserve">In hac habitasse platea dictumst. Fusce sem diam, consectetur at feugiat vel, imperdiet vel lorem. </w:t>
-      </w:r>
-      <w:r>
-        <w:rPr>
-          <w:i/>
-          <w:sz w:val="28"/>
-          <w:szCs w:val="28"/>
-          <w:lang w:val="en-US"/>
-        </w:rPr>
-        <w:t>[2]</w:t>
-      </w:r>
-      <w:r>
-        <w:rPr>
-          <w:i/>
-          <w:sz w:val="28"/>
-          <w:szCs w:val="28"/>
-          <w:lang w:val="en-US"/>
-        </w:rPr>
-        <w:t xml:space="preserve"> </w:t>
-      </w:r>
-      <w:r>
-        <w:rPr>
-          <w:sz w:val="28"/>
-          <w:szCs w:val="28"/>
-          <w:lang w:val="en-US"/>
-        </w:rPr>
-        <w:t>Fusce nulla felis, varius sed fermentum nec, placerat eu lectus.</w:t>
-      </w:r>
-    </w:p>
-    <w:p>
-      <w:pPr>
-        <w:spacing w:line="360" w:lineRule="auto"/>
-        <w:rPr>
-          <w:sz w:val="28"/>
-          <w:szCs w:val="28"/>
-          <w:lang w:val="en-US"/>
-        </w:rPr>
-      </w:pPr>
-    </w:p>
-    <w:p>
-      <w:pPr>
-        <w:spacing w:line="360" w:lineRule="auto"/>
-        <w:rPr>
-          <w:sz w:val="28"/>
-          <w:szCs w:val="28"/>
-        </w:rPr>
-      </w:pPr>
-      <w:r>
-        <w:rPr>
-          <w:sz w:val="28"/>
-          <w:szCs w:val="28"/>
-          <w:lang w:val="en-US"/>
-        </w:rPr>
-        <w:t xml:space="preserve">Sed sagittis laoreet mi, at placerat lectus suscipit tristique. Aenean nibh elit, sodales non pulvinar laoreet, adipiscing non mi. Suspendisse hendrerit vestibulum arcu et blandit. In cursus lectus odio. Ut egestas mauris id ipsum accumsan tristique. </w:t>
-      </w:r>
-      <w:r>
-        <w:rPr>
-          <w:sz w:val="28"/>
-          <w:szCs w:val="28"/>
-          <w:highlight w:val="yellow"/>
-          <w:lang w:val="en-US"/>
-        </w:rPr>
-        <w:t xml:space="preserve">Mauris dapibus, quam non ullamcorper auctor, tellus metus consequat tortor, a vestibulum ligula est et augue. </w:t>
-      </w:r>
-      <w:r>
-        <w:rPr>
-          <w:sz w:val="28"/>
-          <w:szCs w:val="28"/>
-          <w:highlight w:val="yellow"/>
-          <w:lang w:val="en-US"/>
-        </w:rPr>
-        <w:t>[1, 3]</w:t>
+        <w:t>[3, 5]</w:t>
       </w:r>
       <w:r>
         <w:rPr>
@@ -505,9 +505,8 @@
         <w:rPr>
           <w:sz w:val="28"/>
           <w:szCs w:val="28"/>
-          <w:lang w:val="en-US"/>
-        </w:rPr>
-        <w:t>Fundamentals of the Stock Market</w:t>
+        </w:rPr>
+        <w:t>Н. Вячеславович С. Трейдинг. Торговые системы и методы. СПб.: Питер, 2010. 336 с.. ISBN 978-5-49807-634-8.</w:t>
       </w:r>
     </w:p>
     <w:p>
@@ -528,9 +527,8 @@
         <w:rPr>
           <w:sz w:val="28"/>
           <w:szCs w:val="28"/>
-          <w:lang w:val="en-US"/>
-        </w:rPr>
-        <w:t>Трейдинг. Торговые системы и методы</w:t>
+        </w:rPr>
+        <w:t>Ю. Анатольевич Ч. Случайность и неслучайность биржевых цен. M.: Омега-Л, 2008. 256 с.. ISBN 978-5-9791-0098-2, 978-5-9791-0043-2.</w:t>
       </w:r>
     </w:p>
     <w:p>
@@ -551,9 +549,8 @@
         <w:rPr>
           <w:sz w:val="28"/>
           <w:szCs w:val="28"/>
-          <w:lang w:val="en-US"/>
-        </w:rPr>
-        <w:t>Торговые роботы на Российском фондовом рынке</w:t>
+        </w:rPr>
+        <w:t>Ю. Анатольевич Ч. Торговые роботы на Российском фондовом рынке. 2-е изд. M.: Омега-Л, 2006. 136 с.. ISBN 5-365-00218-0.</w:t>
       </w:r>
     </w:p>
     <w:p>
@@ -574,9 +571,8 @@
         <w:rPr>
           <w:sz w:val="28"/>
           <w:szCs w:val="28"/>
-          <w:lang w:val="en-US"/>
-        </w:rPr>
-        <w:t>Случайность и неслучайность биржевых цен</w:t>
+        </w:rPr>
+        <w:t>Ю. Анатольевич Ч. Управляющий робот фондами биржевых операций. M.: Омега-Л, 2006. 128 с.. ISBN 5-282-02658-9.</w:t>
       </w:r>
     </w:p>
     <w:p>
@@ -597,9 +593,8 @@
         <w:rPr>
           <w:sz w:val="28"/>
           <w:szCs w:val="28"/>
-          <w:lang w:val="en-US"/>
-        </w:rPr>
-        <w:t>Управляющий робот фондами биржевых операций</w:t>
+        </w:rPr>
+        <w:t>W., B. O'neill Fundamentals of the Stock Market. McGraw-Hill, 2009. 245 p.. ISBN 0-07-136096-4 .</w:t>
       </w:r>
     </w:p>
     <w:p>
@@ -699,7 +694,7 @@
           <w:szCs w:val="28"/>
           <w:lang w:val="en-US"/>
         </w:rPr>
-        <w:t>[1, 3, 5]</w:t>
+        <w:t>[3, 4, 5]</w:t>
       </w:r>
       <w:r>
         <w:rPr>
@@ -733,11 +728,11 @@
 <file path=word/numbering.xml><?xml version="1.0" encoding="utf-8"?>
 <w:numbering xmlns:ve="http://schemas.openxmlformats.org/markup-compatibility/2006" xmlns:o="urn:schemas-microsoft-com:office:office" xmlns:r="http://schemas.openxmlformats.org/officeDocument/2006/relationships" xmlns:m="http://schemas.openxmlformats.org/officeDocument/2006/math" xmlns:v="urn:schemas-microsoft-com:vml" xmlns:wp="http://schemas.openxmlformats.org/drawingml/2006/wordprocessingDrawing" xmlns:w10="urn:schemas-microsoft-com:office:word" xmlns:w="http://schemas.openxmlformats.org/wordprocessingml/2006/main" xmlns:wne="http://schemas.microsoft.com/office/word/2006/wordml">
   <w:abstractNum w:abstractNumId="0">
-    <w:nsid w:val="2A1F1C83"/>
+    <w:nsid w:val="70857BBF"/>
     <w:multiLevelType w:val="hybridMultilevel"/>
-    <w:tmpl w:val="F1C4A90C"/>
+    <w:tmpl w:val="34DEBA78"/>
     <w:name w:val="Bibliography reference list"/>
-    <w:lvl w:ilvl="0" w:tplc="71228316">
+    <w:lvl w:ilvl="0" w:tplc="34AE45FA">
       <w:start w:val="1"/>
       <w:numFmt w:val="decimal"/>
       <w:lvlRestart w:val="0"/>
@@ -1056,7 +1051,7 @@
     <w:basedOn w:val="Normal"/>
     <w:uiPriority w:val="34"/>
     <w:qFormat/>
-    <w:rsid w:val="00831D27"/>
+    <w:rsid w:val="00F34CA2"/>
     <w:pPr>
       <w:ind w:left="720"/>
       <w:contextualSpacing/>
@@ -1353,7 +1348,7 @@
 </file>
 
 <file path=customXml/itemProps1.xml><?xml version="1.0" encoding="utf-8"?>
-<ds:datastoreItem xmlns:ds="http://schemas.openxmlformats.org/officeDocument/2006/customXml" ds:itemID="{BD6CB64E-70B6-4F89-BEC2-9D6FE36216E3}">
+<ds:datastoreItem xmlns:ds="http://schemas.openxmlformats.org/officeDocument/2006/customXml" ds:itemID="{36ECDD6C-3C46-480D-AEB3-1D1E631AF21D}">
   <ds:schemaRefs>
     <ds:schemaRef ds:uri="http://schemas.openxmlformats.org/officeDocument/2006/bibliography"/>
   </ds:schemaRefs>

</xml_diff>

<commit_message>
ReferenceUtilsTest added. Reference test generation updated.
</commit_message>
<xml_diff>
--- a/WordReplace.Test/TestData/source-ready.docx
+++ b/WordReplace.Test/TestData/source-ready.docx
@@ -63,7 +63,7 @@
           <w:szCs w:val="28"/>
           <w:lang w:val="en-US"/>
         </w:rPr>
-        <w:t>[3, 4]</w:t>
+        <w:t>[3,&amp;nbsp;4]</w:t>
       </w:r>
       <w:r>
         <w:rPr>
@@ -170,7 +170,7 @@
           <w:szCs w:val="28"/>
           <w:lang w:val="en-US"/>
         </w:rPr>
-        <w:t>[3, 5]</w:t>
+        <w:t>[3,&amp;nbsp;5]</w:t>
       </w:r>
       <w:r>
         <w:rPr>
@@ -345,7 +345,7 @@
           <w:highlight w:val="yellow"/>
           <w:lang w:val="en-US"/>
         </w:rPr>
-        <w:t>[3, 5]</w:t>
+        <w:t>[3,&amp;nbsp;5]</w:t>
       </w:r>
       <w:r>
         <w:rPr>
@@ -503,10 +503,19 @@
       <w:bookmarkEnd w:id="0"/>
       <w:r>
         <w:rPr>
-          <w:sz w:val="28"/>
-          <w:szCs w:val="28"/>
-        </w:rPr>
-        <w:t>Н. Вячеславович С. Трейдинг. Торговые системы и методы. СПб.: Питер, 2010. 336 с.. ISBN 978-5-49807-634-8.</w:t>
+          <w:i/>
+          <w:iCs/>
+          <w:sz w:val="28"/>
+          <w:szCs w:val="28"/>
+        </w:rPr>
+        <w:t>Н. Вячеславович С.</w:t>
+      </w:r>
+      <w:r>
+        <w:rPr>
+          <w:sz w:val="28"/>
+          <w:szCs w:val="28"/>
+        </w:rPr>
+        <w:t xml:space="preserve"> Трейдинг. Торговые системы и методы. СПб.: Питер, 2010. 336 с. ISBN 978-5-49807-634-8.</w:t>
       </w:r>
     </w:p>
     <w:p>
@@ -525,10 +534,19 @@
       </w:pPr>
       <w:r>
         <w:rPr>
-          <w:sz w:val="28"/>
-          <w:szCs w:val="28"/>
-        </w:rPr>
-        <w:t>Ю. Анатольевич Ч. Случайность и неслучайность биржевых цен. M.: Омега-Л, 2008. 256 с.. ISBN 978-5-9791-0098-2, 978-5-9791-0043-2.</w:t>
+          <w:i/>
+          <w:iCs/>
+          <w:sz w:val="28"/>
+          <w:szCs w:val="28"/>
+        </w:rPr>
+        <w:t>Ю. Анатольевич Ч.</w:t>
+      </w:r>
+      <w:r>
+        <w:rPr>
+          <w:sz w:val="28"/>
+          <w:szCs w:val="28"/>
+        </w:rPr>
+        <w:t xml:space="preserve"> Случайность и неслучайность биржевых цен. M.: Омега-Л, 2008. 256 с. ISBN 978-5-9791-0098-2, 978-5-9791-0043-2.</w:t>
       </w:r>
     </w:p>
     <w:p>
@@ -547,10 +565,19 @@
       </w:pPr>
       <w:r>
         <w:rPr>
-          <w:sz w:val="28"/>
-          <w:szCs w:val="28"/>
-        </w:rPr>
-        <w:t>Ю. Анатольевич Ч. Торговые роботы на Российском фондовом рынке. 2-е изд. M.: Омега-Л, 2006. 136 с.. ISBN 5-365-00218-0.</w:t>
+          <w:i/>
+          <w:iCs/>
+          <w:sz w:val="28"/>
+          <w:szCs w:val="28"/>
+        </w:rPr>
+        <w:t>Ю. Анатольевич Ч.</w:t>
+      </w:r>
+      <w:r>
+        <w:rPr>
+          <w:sz w:val="28"/>
+          <w:szCs w:val="28"/>
+        </w:rPr>
+        <w:t xml:space="preserve"> Торговые роботы на Российском фондовом рынке. 2-е изд. M.: Омега-Л, 2006. 136 с. ISBN 5-365-00218-0.</w:t>
       </w:r>
     </w:p>
     <w:p>
@@ -569,10 +596,19 @@
       </w:pPr>
       <w:r>
         <w:rPr>
-          <w:sz w:val="28"/>
-          <w:szCs w:val="28"/>
-        </w:rPr>
-        <w:t>Ю. Анатольевич Ч. Управляющий робот фондами биржевых операций. M.: Омега-Л, 2006. 128 с.. ISBN 5-282-02658-9.</w:t>
+          <w:i/>
+          <w:iCs/>
+          <w:sz w:val="28"/>
+          <w:szCs w:val="28"/>
+        </w:rPr>
+        <w:t>Ю. Анатольевич Ч.</w:t>
+      </w:r>
+      <w:r>
+        <w:rPr>
+          <w:sz w:val="28"/>
+          <w:szCs w:val="28"/>
+        </w:rPr>
+        <w:t xml:space="preserve"> Управляющий робот фондами биржевых операций. M.: Омега-Л, 2006. 128 с. ISBN 5-282-02658-9.</w:t>
       </w:r>
     </w:p>
     <w:p>
@@ -591,10 +627,19 @@
       </w:pPr>
       <w:r>
         <w:rPr>
-          <w:sz w:val="28"/>
-          <w:szCs w:val="28"/>
-        </w:rPr>
-        <w:t>W., B. O'neill Fundamentals of the Stock Market. McGraw-Hill, 2009. 245 p.. ISBN 0-07-136096-4 .</w:t>
+          <w:i/>
+          <w:iCs/>
+          <w:sz w:val="28"/>
+          <w:szCs w:val="28"/>
+        </w:rPr>
+        <w:t>W., B. O'neill</w:t>
+      </w:r>
+      <w:r>
+        <w:rPr>
+          <w:sz w:val="28"/>
+          <w:szCs w:val="28"/>
+        </w:rPr>
+        <w:t xml:space="preserve"> Fundamentals of the Stock Market. McGraw-Hill, 2009. 245 p. ISBN 0-07-136096-4 .</w:t>
       </w:r>
     </w:p>
     <w:p>
@@ -694,7 +739,7 @@
           <w:szCs w:val="28"/>
           <w:lang w:val="en-US"/>
         </w:rPr>
-        <w:t>[3, 4, 5]</w:t>
+        <w:t>[3,&amp;nbsp;4,&amp;nbsp;5]</w:t>
       </w:r>
       <w:r>
         <w:rPr>
@@ -728,11 +773,11 @@
 <file path=word/numbering.xml><?xml version="1.0" encoding="utf-8"?>
 <w:numbering xmlns:ve="http://schemas.openxmlformats.org/markup-compatibility/2006" xmlns:o="urn:schemas-microsoft-com:office:office" xmlns:r="http://schemas.openxmlformats.org/officeDocument/2006/relationships" xmlns:m="http://schemas.openxmlformats.org/officeDocument/2006/math" xmlns:v="urn:schemas-microsoft-com:vml" xmlns:wp="http://schemas.openxmlformats.org/drawingml/2006/wordprocessingDrawing" xmlns:w10="urn:schemas-microsoft-com:office:word" xmlns:w="http://schemas.openxmlformats.org/wordprocessingml/2006/main" xmlns:wne="http://schemas.microsoft.com/office/word/2006/wordml">
   <w:abstractNum w:abstractNumId="0">
-    <w:nsid w:val="70857BBF"/>
+    <w:nsid w:val="3E5F0EB9"/>
     <w:multiLevelType w:val="hybridMultilevel"/>
-    <w:tmpl w:val="34DEBA78"/>
+    <w:tmpl w:val="1CC2C7F0"/>
     <w:name w:val="Bibliography reference list"/>
-    <w:lvl w:ilvl="0" w:tplc="34AE45FA">
+    <w:lvl w:ilvl="0" w:tplc="8E8AE082">
       <w:start w:val="1"/>
       <w:numFmt w:val="decimal"/>
       <w:lvlRestart w:val="0"/>
@@ -1051,7 +1096,7 @@
     <w:basedOn w:val="Normal"/>
     <w:uiPriority w:val="34"/>
     <w:qFormat/>
-    <w:rsid w:val="00F34CA2"/>
+    <w:rsid w:val="00CD5395"/>
     <w:pPr>
       <w:ind w:left="720"/>
       <w:contextualSpacing/>
@@ -1348,7 +1393,7 @@
 </file>
 
 <file path=customXml/itemProps1.xml><?xml version="1.0" encoding="utf-8"?>
-<ds:datastoreItem xmlns:ds="http://schemas.openxmlformats.org/officeDocument/2006/customXml" ds:itemID="{36ECDD6C-3C46-480D-AEB3-1D1E631AF21D}">
+<ds:datastoreItem xmlns:ds="http://schemas.openxmlformats.org/officeDocument/2006/customXml" ds:itemID="{02AE6FDE-0705-4AA6-8647-76C2E08DFE05}">
   <ds:schemaRefs>
     <ds:schemaRef ds:uri="http://schemas.openxmlformats.org/officeDocument/2006/bibliography"/>
   </ds:schemaRefs>

</xml_diff>